<commit_message>
Random forest classifier added
</commit_message>
<xml_diff>
--- a/Resources/Work Distributions/Work Distribution 21-8-2023.docx
+++ b/Resources/Work Distributions/Work Distribution 21-8-2023.docx
@@ -143,9 +143,21 @@
           <w:ilvl w:val="1"/>
           <w:numId w:val="2"/>
         </w:numPr>
-      </w:pPr>
-      <w:r>
-        <w:t>Status: In Progress</w:t>
+        <w:rPr>
+          <w:highlight w:val="green"/>
+        </w:rPr>
+      </w:pPr>
+      <w:r>
+        <w:rPr>
+          <w:highlight w:val="green"/>
+        </w:rPr>
+        <w:t xml:space="preserve">Status: </w:t>
+      </w:r>
+      <w:r>
+        <w:rPr>
+          <w:highlight w:val="green"/>
+        </w:rPr>
+        <w:t>Done</w:t>
       </w:r>
     </w:p>
     <w:p>
@@ -182,24 +194,174 @@
           <w:ilvl w:val="1"/>
           <w:numId w:val="2"/>
         </w:numPr>
-      </w:pPr>
-      <w:r>
+        <w:rPr>
+          <w:highlight w:val="green"/>
+        </w:rPr>
+      </w:pPr>
+      <w:r>
+        <w:rPr>
+          <w:highlight w:val="green"/>
+        </w:rPr>
+        <w:t>Status: Done</w:t>
+      </w:r>
+    </w:p>
+    <w:p>
+      <w:pPr>
+        <w:pStyle w:val="ListParagraph"/>
+        <w:numPr>
+          <w:ilvl w:val="1"/>
+          <w:numId w:val="2"/>
+        </w:numPr>
+      </w:pPr>
+      <w:r>
+        <w:t>Kabir, Tanzina</w:t>
+      </w:r>
+    </w:p>
+    <w:p>
+      <w:pPr>
+        <w:pStyle w:val="ListParagraph"/>
+        <w:numPr>
+          <w:ilvl w:val="0"/>
+          <w:numId w:val="2"/>
+        </w:numPr>
+      </w:pPr>
+      <w:r>
+        <w:t>Go through the resources shared by the professor</w:t>
+      </w:r>
+    </w:p>
+    <w:p>
+      <w:pPr>
+        <w:pStyle w:val="ListParagraph"/>
+        <w:numPr>
+          <w:ilvl w:val="1"/>
+          <w:numId w:val="2"/>
+        </w:numPr>
+      </w:pPr>
+      <w:r>
+        <w:t>Status: New</w:t>
+      </w:r>
+    </w:p>
+    <w:p>
+      <w:pPr>
+        <w:pStyle w:val="ListParagraph"/>
+        <w:numPr>
+          <w:ilvl w:val="1"/>
+          <w:numId w:val="2"/>
+        </w:numPr>
+      </w:pPr>
+      <w:r>
+        <w:t>Members: Parminder</w:t>
+      </w:r>
+      <w:r>
+        <w:t>,Bosede</w:t>
+      </w:r>
+    </w:p>
+    <w:p>
+      <w:pPr>
+        <w:pStyle w:val="ListParagraph"/>
+        <w:numPr>
+          <w:ilvl w:val="1"/>
+          <w:numId w:val="2"/>
+        </w:numPr>
+      </w:pPr>
+      <w:r>
+        <w:t xml:space="preserve">Goal: Share </w:t>
+      </w:r>
+      <w:r>
+        <w:t>the summary or keypoints and also somethings we can also include in our research.</w:t>
+      </w:r>
+    </w:p>
+    <w:p>
+      <w:pPr>
+        <w:pStyle w:val="ListParagraph"/>
+        <w:numPr>
+          <w:ilvl w:val="0"/>
+          <w:numId w:val="2"/>
+        </w:numPr>
+      </w:pPr>
+      <w:r>
+        <w:t>Timeseries Forecasting</w:t>
+      </w:r>
+    </w:p>
+    <w:p>
+      <w:pPr>
+        <w:pStyle w:val="ListParagraph"/>
+        <w:numPr>
+          <w:ilvl w:val="1"/>
+          <w:numId w:val="2"/>
+        </w:numPr>
+        <w:rPr>
+          <w:highlight w:val="green"/>
+        </w:rPr>
+      </w:pPr>
+      <w:r>
+        <w:rPr>
+          <w:highlight w:val="green"/>
+        </w:rPr>
         <w:t xml:space="preserve">Status: </w:t>
       </w:r>
       <w:r>
-        <w:t>In progress</w:t>
-      </w:r>
-    </w:p>
-    <w:p>
-      <w:pPr>
-        <w:pStyle w:val="ListParagraph"/>
-        <w:numPr>
-          <w:ilvl w:val="1"/>
-          <w:numId w:val="2"/>
-        </w:numPr>
-      </w:pPr>
-      <w:r>
-        <w:t>Kabir, Tanzina</w:t>
+        <w:rPr>
+          <w:highlight w:val="green"/>
+        </w:rPr>
+        <w:t>Done</w:t>
+      </w:r>
+    </w:p>
+    <w:p>
+      <w:pPr>
+        <w:pStyle w:val="ListParagraph"/>
+        <w:numPr>
+          <w:ilvl w:val="1"/>
+          <w:numId w:val="2"/>
+        </w:numPr>
+      </w:pPr>
+      <w:r>
+        <w:t>Subtask 1: Group the data with Date</w:t>
+      </w:r>
+    </w:p>
+    <w:p>
+      <w:pPr>
+        <w:pStyle w:val="ListParagraph"/>
+        <w:numPr>
+          <w:ilvl w:val="2"/>
+          <w:numId w:val="2"/>
+        </w:numPr>
+      </w:pPr>
+      <w:r>
+        <w:t>Member:</w:t>
+      </w:r>
+      <w:r>
+        <w:t xml:space="preserve"> </w:t>
+      </w:r>
+      <w:r>
+        <w:t>Mayeen</w:t>
+      </w:r>
+      <w:r>
+        <w:t>, Adnan</w:t>
+      </w:r>
+    </w:p>
+    <w:p>
+      <w:pPr>
+        <w:pStyle w:val="ListParagraph"/>
+        <w:numPr>
+          <w:ilvl w:val="1"/>
+          <w:numId w:val="2"/>
+        </w:numPr>
+      </w:pPr>
+      <w:r>
+        <w:t>Subtask 2: Make the Timeseries model</w:t>
+      </w:r>
+    </w:p>
+    <w:p>
+      <w:pPr>
+        <w:pStyle w:val="ListParagraph"/>
+        <w:numPr>
+          <w:ilvl w:val="2"/>
+          <w:numId w:val="2"/>
+        </w:numPr>
+      </w:pPr>
+      <w:r>
+        <w:t>Member: Navid</w:t>
       </w:r>
     </w:p>
     <w:p>
@@ -211,49 +373,76 @@
         </w:numPr>
       </w:pPr>
       <w:r>
-        <w:t>Go through the resources shared by the professor</w:t>
-      </w:r>
-    </w:p>
-    <w:p>
-      <w:pPr>
-        <w:pStyle w:val="ListParagraph"/>
-        <w:numPr>
-          <w:ilvl w:val="1"/>
-          <w:numId w:val="2"/>
-        </w:numPr>
-      </w:pPr>
-      <w:r>
-        <w:t>Status: New</w:t>
-      </w:r>
-    </w:p>
-    <w:p>
-      <w:pPr>
-        <w:pStyle w:val="ListParagraph"/>
-        <w:numPr>
-          <w:ilvl w:val="1"/>
-          <w:numId w:val="2"/>
-        </w:numPr>
-      </w:pPr>
-      <w:r>
-        <w:t>Members: Parminder</w:t>
-      </w:r>
-      <w:r>
-        <w:t>,Bosede</w:t>
-      </w:r>
-    </w:p>
-    <w:p>
-      <w:pPr>
-        <w:pStyle w:val="ListParagraph"/>
-        <w:numPr>
-          <w:ilvl w:val="1"/>
-          <w:numId w:val="2"/>
-        </w:numPr>
-      </w:pPr>
-      <w:r>
-        <w:t xml:space="preserve">Goal: Share </w:t>
-      </w:r>
-      <w:r>
-        <w:t>the summary or keypoints and also somethings we can also include in our research.</w:t>
+        <w:t xml:space="preserve">Find any alternative method for </w:t>
+      </w:r>
+      <w:r>
+        <w:t>clustering</w:t>
+      </w:r>
+    </w:p>
+    <w:p>
+      <w:pPr>
+        <w:pStyle w:val="ListParagraph"/>
+        <w:numPr>
+          <w:ilvl w:val="1"/>
+          <w:numId w:val="2"/>
+        </w:numPr>
+        <w:rPr>
+          <w:highlight w:val="lightGray"/>
+        </w:rPr>
+      </w:pPr>
+      <w:r>
+        <w:rPr>
+          <w:highlight w:val="lightGray"/>
+        </w:rPr>
+        <w:t xml:space="preserve">Status: </w:t>
+      </w:r>
+      <w:r>
+        <w:rPr>
+          <w:highlight w:val="lightGray"/>
+        </w:rPr>
+        <w:t>Failed</w:t>
+      </w:r>
+    </w:p>
+    <w:p>
+      <w:pPr>
+        <w:pStyle w:val="ListParagraph"/>
+        <w:numPr>
+          <w:ilvl w:val="1"/>
+          <w:numId w:val="2"/>
+        </w:numPr>
+      </w:pPr>
+      <w:r>
+        <w:t xml:space="preserve">Member: </w:t>
+      </w:r>
+      <w:r>
+        <w:t xml:space="preserve">All, </w:t>
+      </w:r>
+    </w:p>
+    <w:p>
+      <w:pPr>
+        <w:pStyle w:val="ListParagraph"/>
+        <w:numPr>
+          <w:ilvl w:val="1"/>
+          <w:numId w:val="2"/>
+        </w:numPr>
+      </w:pPr>
+      <w:r>
+        <w:t>Time: Now</w:t>
+      </w:r>
+    </w:p>
+    <w:p>
+      <w:pPr>
+        <w:pStyle w:val="ListParagraph"/>
+        <w:numPr>
+          <w:ilvl w:val="1"/>
+          <w:numId w:val="2"/>
+        </w:numPr>
+      </w:pPr>
+      <w:r>
+        <w:t>Goal: Find alternative approaches</w:t>
+      </w:r>
+      <w:r>
+        <w:t xml:space="preserve"> clustering</w:t>
       </w:r>
     </w:p>
     <w:p>
@@ -265,64 +454,52 @@
         </w:numPr>
       </w:pPr>
       <w:r>
-        <w:t>Timeseries Forecasting</w:t>
-      </w:r>
-    </w:p>
-    <w:p>
-      <w:pPr>
-        <w:pStyle w:val="ListParagraph"/>
-        <w:numPr>
-          <w:ilvl w:val="1"/>
-          <w:numId w:val="2"/>
-        </w:numPr>
-      </w:pPr>
-      <w:r>
-        <w:t>Subtask 1: Group the data with Date</w:t>
-      </w:r>
-    </w:p>
-    <w:p>
-      <w:pPr>
-        <w:pStyle w:val="ListParagraph"/>
-        <w:numPr>
-          <w:ilvl w:val="2"/>
-          <w:numId w:val="2"/>
-        </w:numPr>
-      </w:pPr>
-      <w:r>
-        <w:t>Member:</w:t>
+        <w:t>Statistical finding of the ML Model</w:t>
+      </w:r>
+      <w:r>
+        <w:t>( Dependence o</w:t>
+      </w:r>
+      <w:r>
+        <w:t>n</w:t>
+      </w:r>
+      <w:r>
+        <w:t xml:space="preserve"> Task 2</w:t>
       </w:r>
       <w:r>
         <w:t xml:space="preserve"> </w:t>
       </w:r>
       <w:r>
-        <w:t>Mayeen</w:t>
-      </w:r>
-      <w:r>
-        <w:t>, Adnan</w:t>
-      </w:r>
-    </w:p>
-    <w:p>
-      <w:pPr>
-        <w:pStyle w:val="ListParagraph"/>
-        <w:numPr>
-          <w:ilvl w:val="1"/>
-          <w:numId w:val="2"/>
-        </w:numPr>
-      </w:pPr>
-      <w:r>
-        <w:t>Subtask 2: Make the Timeseries model</w:t>
-      </w:r>
-    </w:p>
-    <w:p>
-      <w:pPr>
-        <w:pStyle w:val="ListParagraph"/>
-        <w:numPr>
-          <w:ilvl w:val="2"/>
-          <w:numId w:val="2"/>
-        </w:numPr>
-      </w:pPr>
-      <w:r>
-        <w:t>Member: Navid</w:t>
+        <w:t>)</w:t>
+      </w:r>
+    </w:p>
+    <w:p>
+      <w:pPr>
+        <w:pStyle w:val="ListParagraph"/>
+        <w:numPr>
+          <w:ilvl w:val="1"/>
+          <w:numId w:val="2"/>
+        </w:numPr>
+      </w:pPr>
+      <w:r>
+        <w:t>Status:</w:t>
+      </w:r>
+      <w:r>
+        <w:t xml:space="preserve"> </w:t>
+      </w:r>
+      <w:r>
+        <w:t>In Progress</w:t>
+      </w:r>
+    </w:p>
+    <w:p>
+      <w:pPr>
+        <w:pStyle w:val="ListParagraph"/>
+        <w:numPr>
+          <w:ilvl w:val="1"/>
+          <w:numId w:val="2"/>
+        </w:numPr>
+      </w:pPr>
+      <w:r>
+        <w:t>Polash and Mousumy apu</w:t>
       </w:r>
     </w:p>
     <w:p>
@@ -334,102 +511,6 @@
         </w:numPr>
       </w:pPr>
       <w:r>
-        <w:t xml:space="preserve">Find any alternative method for </w:t>
-      </w:r>
-      <w:r>
-        <w:t>clustering</w:t>
-      </w:r>
-    </w:p>
-    <w:p>
-      <w:pPr>
-        <w:pStyle w:val="ListParagraph"/>
-        <w:numPr>
-          <w:ilvl w:val="1"/>
-          <w:numId w:val="2"/>
-        </w:numPr>
-      </w:pPr>
-      <w:r>
-        <w:t xml:space="preserve">Member: </w:t>
-      </w:r>
-      <w:r>
-        <w:t xml:space="preserve">All, </w:t>
-      </w:r>
-    </w:p>
-    <w:p>
-      <w:pPr>
-        <w:pStyle w:val="ListParagraph"/>
-        <w:numPr>
-          <w:ilvl w:val="1"/>
-          <w:numId w:val="2"/>
-        </w:numPr>
-      </w:pPr>
-      <w:r>
-        <w:t>Time: Now</w:t>
-      </w:r>
-    </w:p>
-    <w:p>
-      <w:pPr>
-        <w:pStyle w:val="ListParagraph"/>
-        <w:numPr>
-          <w:ilvl w:val="1"/>
-          <w:numId w:val="2"/>
-        </w:numPr>
-      </w:pPr>
-      <w:r>
-        <w:t>Goal: Find alternative approaches</w:t>
-      </w:r>
-      <w:r>
-        <w:t xml:space="preserve"> clustering</w:t>
-      </w:r>
-    </w:p>
-    <w:p>
-      <w:pPr>
-        <w:pStyle w:val="ListParagraph"/>
-        <w:numPr>
-          <w:ilvl w:val="0"/>
-          <w:numId w:val="2"/>
-        </w:numPr>
-      </w:pPr>
-      <w:r>
-        <w:t>Statistical finding of the ML Model</w:t>
-      </w:r>
-      <w:r>
-        <w:t>( Dependence o</w:t>
-      </w:r>
-      <w:r>
-        <w:t>n</w:t>
-      </w:r>
-      <w:r>
-        <w:t xml:space="preserve"> Task 2</w:t>
-      </w:r>
-      <w:r>
-        <w:t xml:space="preserve"> </w:t>
-      </w:r>
-      <w:r>
-        <w:t>)</w:t>
-      </w:r>
-    </w:p>
-    <w:p>
-      <w:pPr>
-        <w:pStyle w:val="ListParagraph"/>
-        <w:numPr>
-          <w:ilvl w:val="1"/>
-          <w:numId w:val="2"/>
-        </w:numPr>
-      </w:pPr>
-      <w:r>
-        <w:t>Polash and Mousumy apu</w:t>
-      </w:r>
-    </w:p>
-    <w:p>
-      <w:pPr>
-        <w:pStyle w:val="ListParagraph"/>
-        <w:numPr>
-          <w:ilvl w:val="0"/>
-          <w:numId w:val="2"/>
-        </w:numPr>
-      </w:pPr>
-      <w:r>
         <w:t>Further Statistical Finding and visualization</w:t>
       </w:r>
     </w:p>
@@ -443,6 +524,18 @@
       </w:pPr>
       <w:r>
         <w:t>Members: Promi and Sojib</w:t>
+      </w:r>
+    </w:p>
+    <w:p>
+      <w:pPr>
+        <w:pStyle w:val="ListParagraph"/>
+        <w:numPr>
+          <w:ilvl w:val="1"/>
+          <w:numId w:val="2"/>
+        </w:numPr>
+      </w:pPr>
+      <w:r>
+        <w:t>Goal: Extract the outliers, quartiles for each columns and export a csv file.</w:t>
       </w:r>
     </w:p>
     <w:p>
@@ -502,6 +595,15 @@
       <w:r>
         <w:t>Goal: List of models and their judging metrics</w:t>
       </w:r>
+    </w:p>
+    <w:p>
+      <w:pPr>
+        <w:pStyle w:val="ListParagraph"/>
+        <w:numPr>
+          <w:ilvl w:val="1"/>
+          <w:numId w:val="2"/>
+        </w:numPr>
+      </w:pPr>
     </w:p>
     <w:p/>
     <w:p/>

</xml_diff>